<commit_message>
static routing table fillup done
</commit_message>
<xml_diff>
--- a/Assignment 72B.docx
+++ b/Assignment 72B.docx
@@ -3063,6 +3063,14 @@
                 <w:sz w:val="28"/>
               </w:rPr>
             </w:pPr>
+            <w:r>
+              <w:rPr>
+                <w:rFonts w:ascii="Times New Roman" w:hAnsi="Times New Roman" w:cs="Times New Roman"/>
+                <w:b/>
+                <w:sz w:val="28"/>
+              </w:rPr>
+              <w:t>16.128.6.0</w:t>
+            </w:r>
           </w:p>
         </w:tc>
         <w:tc>
@@ -3077,6 +3085,14 @@
                 <w:sz w:val="28"/>
               </w:rPr>
             </w:pPr>
+            <w:r>
+              <w:rPr>
+                <w:rFonts w:ascii="Times New Roman" w:hAnsi="Times New Roman" w:cs="Times New Roman"/>
+                <w:b/>
+                <w:sz w:val="28"/>
+              </w:rPr>
+              <w:t>255.255.255.224</w:t>
+            </w:r>
           </w:p>
         </w:tc>
         <w:tc>
@@ -3091,6 +3107,14 @@
                 <w:sz w:val="28"/>
               </w:rPr>
             </w:pPr>
+            <w:r>
+              <w:rPr>
+                <w:rFonts w:ascii="Times New Roman" w:hAnsi="Times New Roman" w:cs="Times New Roman"/>
+                <w:b/>
+                <w:sz w:val="28"/>
+              </w:rPr>
+              <w:t>16.128.255.246</w:t>
+            </w:r>
           </w:p>
         </w:tc>
       </w:tr>
@@ -3125,6 +3149,14 @@
                 <w:sz w:val="28"/>
               </w:rPr>
             </w:pPr>
+            <w:r>
+              <w:rPr>
+                <w:rFonts w:ascii="Times New Roman" w:hAnsi="Times New Roman" w:cs="Times New Roman"/>
+                <w:b/>
+                <w:sz w:val="28"/>
+              </w:rPr>
+              <w:t>16.128.255</w:t>
+            </w:r>
           </w:p>
         </w:tc>
         <w:tc>
@@ -3139,6 +3171,14 @@
                 <w:sz w:val="28"/>
               </w:rPr>
             </w:pPr>
+            <w:r>
+              <w:rPr>
+                <w:rFonts w:ascii="Times New Roman" w:hAnsi="Times New Roman" w:cs="Times New Roman"/>
+                <w:b/>
+                <w:sz w:val="28"/>
+              </w:rPr>
+              <w:t>255.255.255.252</w:t>
+            </w:r>
           </w:p>
         </w:tc>
         <w:tc>
@@ -3153,6 +3193,14 @@
                 <w:sz w:val="28"/>
               </w:rPr>
             </w:pPr>
+            <w:r>
+              <w:rPr>
+                <w:rFonts w:ascii="Times New Roman" w:hAnsi="Times New Roman" w:cs="Times New Roman"/>
+                <w:b/>
+                <w:sz w:val="28"/>
+              </w:rPr>
+              <w:t>16.128.255.246</w:t>
+            </w:r>
           </w:p>
         </w:tc>
       </w:tr>
@@ -3187,6 +3235,14 @@
                 <w:sz w:val="28"/>
               </w:rPr>
             </w:pPr>
+            <w:r>
+              <w:rPr>
+                <w:rFonts w:ascii="Times New Roman" w:hAnsi="Times New Roman" w:cs="Times New Roman"/>
+                <w:b/>
+                <w:sz w:val="28"/>
+              </w:rPr>
+              <w:t>16.128.0.0</w:t>
+            </w:r>
           </w:p>
         </w:tc>
         <w:tc>
@@ -3201,6 +3257,14 @@
                 <w:sz w:val="28"/>
               </w:rPr>
             </w:pPr>
+            <w:r>
+              <w:rPr>
+                <w:rFonts w:ascii="Times New Roman" w:hAnsi="Times New Roman" w:cs="Times New Roman"/>
+                <w:b/>
+                <w:sz w:val="28"/>
+              </w:rPr>
+              <w:t>255.255.252.0</w:t>
+            </w:r>
           </w:p>
         </w:tc>
         <w:tc>
@@ -3215,6 +3279,14 @@
                 <w:sz w:val="28"/>
               </w:rPr>
             </w:pPr>
+            <w:r>
+              <w:rPr>
+                <w:rFonts w:ascii="Times New Roman" w:hAnsi="Times New Roman" w:cs="Times New Roman"/>
+                <w:b/>
+                <w:sz w:val="28"/>
+              </w:rPr>
+              <w:t>16.128.255.246</w:t>
+            </w:r>
           </w:p>
         </w:tc>
       </w:tr>
@@ -3249,6 +3321,14 @@
                 <w:sz w:val="28"/>
               </w:rPr>
             </w:pPr>
+            <w:r>
+              <w:rPr>
+                <w:rFonts w:ascii="Times New Roman" w:hAnsi="Times New Roman" w:cs="Times New Roman"/>
+                <w:b/>
+                <w:sz w:val="28"/>
+              </w:rPr>
+              <w:t>16.128.4.0</w:t>
+            </w:r>
           </w:p>
         </w:tc>
         <w:tc>
@@ -3263,6 +3343,14 @@
                 <w:sz w:val="28"/>
               </w:rPr>
             </w:pPr>
+            <w:r>
+              <w:rPr>
+                <w:rFonts w:ascii="Times New Roman" w:hAnsi="Times New Roman" w:cs="Times New Roman"/>
+                <w:b/>
+                <w:sz w:val="28"/>
+              </w:rPr>
+              <w:t>255.255.255.0</w:t>
+            </w:r>
           </w:p>
         </w:tc>
         <w:tc>
@@ -3277,6 +3365,14 @@
                 <w:sz w:val="28"/>
               </w:rPr>
             </w:pPr>
+            <w:r>
+              <w:rPr>
+                <w:rFonts w:ascii="Times New Roman" w:hAnsi="Times New Roman" w:cs="Times New Roman"/>
+                <w:b/>
+                <w:sz w:val="28"/>
+              </w:rPr>
+              <w:t>16.128.255.249</w:t>
+            </w:r>
           </w:p>
         </w:tc>
       </w:tr>
@@ -3311,6 +3407,14 @@
                 <w:sz w:val="28"/>
               </w:rPr>
             </w:pPr>
+            <w:r>
+              <w:rPr>
+                <w:rFonts w:ascii="Times New Roman" w:hAnsi="Times New Roman" w:cs="Times New Roman"/>
+                <w:b/>
+                <w:sz w:val="28"/>
+              </w:rPr>
+              <w:t>16.128.255.252</w:t>
+            </w:r>
           </w:p>
         </w:tc>
         <w:tc>
@@ -3325,6 +3429,14 @@
                 <w:sz w:val="28"/>
               </w:rPr>
             </w:pPr>
+            <w:r>
+              <w:rPr>
+                <w:rFonts w:ascii="Times New Roman" w:hAnsi="Times New Roman" w:cs="Times New Roman"/>
+                <w:b/>
+                <w:sz w:val="28"/>
+              </w:rPr>
+              <w:t>255.255.255.252</w:t>
+            </w:r>
           </w:p>
         </w:tc>
         <w:tc>
@@ -3339,6 +3451,14 @@
                 <w:sz w:val="28"/>
               </w:rPr>
             </w:pPr>
+            <w:r>
+              <w:rPr>
+                <w:rFonts w:ascii="Times New Roman" w:hAnsi="Times New Roman" w:cs="Times New Roman"/>
+                <w:b/>
+                <w:sz w:val="28"/>
+              </w:rPr>
+              <w:t>16.128.255.249</w:t>
+            </w:r>
           </w:p>
         </w:tc>
       </w:tr>
@@ -3381,6 +3501,14 @@
                 <w:sz w:val="28"/>
               </w:rPr>
             </w:pPr>
+            <w:r>
+              <w:rPr>
+                <w:rFonts w:ascii="Times New Roman" w:hAnsi="Times New Roman" w:cs="Times New Roman"/>
+                <w:b/>
+                <w:sz w:val="28"/>
+              </w:rPr>
+              <w:t>16.128.5.0</w:t>
+            </w:r>
           </w:p>
         </w:tc>
         <w:tc>
@@ -3395,6 +3523,14 @@
                 <w:sz w:val="28"/>
               </w:rPr>
             </w:pPr>
+            <w:r>
+              <w:rPr>
+                <w:rFonts w:ascii="Times New Roman" w:hAnsi="Times New Roman" w:cs="Times New Roman"/>
+                <w:b/>
+                <w:sz w:val="28"/>
+              </w:rPr>
+              <w:t>255.255.255.0</w:t>
+            </w:r>
           </w:p>
         </w:tc>
         <w:tc>
@@ -3409,6 +3545,14 @@
                 <w:sz w:val="28"/>
               </w:rPr>
             </w:pPr>
+            <w:r>
+              <w:rPr>
+                <w:rFonts w:ascii="Times New Roman" w:hAnsi="Times New Roman" w:cs="Times New Roman"/>
+                <w:b/>
+                <w:sz w:val="28"/>
+              </w:rPr>
+              <w:t>16.128.255.245</w:t>
+            </w:r>
           </w:p>
         </w:tc>
       </w:tr>
@@ -3443,6 +3587,14 @@
                 <w:sz w:val="28"/>
               </w:rPr>
             </w:pPr>
+            <w:r>
+              <w:rPr>
+                <w:rFonts w:ascii="Times New Roman" w:hAnsi="Times New Roman" w:cs="Times New Roman"/>
+                <w:b/>
+                <w:sz w:val="28"/>
+              </w:rPr>
+              <w:t>16.128.255.248</w:t>
+            </w:r>
           </w:p>
         </w:tc>
         <w:tc>
@@ -3457,6 +3609,14 @@
                 <w:sz w:val="28"/>
               </w:rPr>
             </w:pPr>
+            <w:r>
+              <w:rPr>
+                <w:rFonts w:ascii="Times New Roman" w:hAnsi="Times New Roman" w:cs="Times New Roman"/>
+                <w:b/>
+                <w:sz w:val="28"/>
+              </w:rPr>
+              <w:t>255.255.255.252</w:t>
+            </w:r>
           </w:p>
         </w:tc>
         <w:tc>
@@ -3471,6 +3631,14 @@
                 <w:sz w:val="28"/>
               </w:rPr>
             </w:pPr>
+            <w:r>
+              <w:rPr>
+                <w:rFonts w:ascii="Times New Roman" w:hAnsi="Times New Roman" w:cs="Times New Roman"/>
+                <w:b/>
+                <w:sz w:val="28"/>
+              </w:rPr>
+              <w:t>16.128.255.245</w:t>
+            </w:r>
           </w:p>
         </w:tc>
       </w:tr>
@@ -3505,6 +3673,14 @@
                 <w:sz w:val="28"/>
               </w:rPr>
             </w:pPr>
+            <w:r>
+              <w:rPr>
+                <w:rFonts w:ascii="Times New Roman" w:hAnsi="Times New Roman" w:cs="Times New Roman"/>
+                <w:b/>
+                <w:sz w:val="28"/>
+              </w:rPr>
+              <w:t>16.128.4.0</w:t>
+            </w:r>
           </w:p>
         </w:tc>
         <w:tc>
@@ -3519,6 +3695,14 @@
                 <w:sz w:val="28"/>
               </w:rPr>
             </w:pPr>
+            <w:r>
+              <w:rPr>
+                <w:rFonts w:ascii="Times New Roman" w:hAnsi="Times New Roman" w:cs="Times New Roman"/>
+                <w:b/>
+                <w:sz w:val="28"/>
+              </w:rPr>
+              <w:t>255.255.255.0</w:t>
+            </w:r>
           </w:p>
         </w:tc>
         <w:tc>
@@ -3533,6 +3717,14 @@
                 <w:sz w:val="28"/>
               </w:rPr>
             </w:pPr>
+            <w:r>
+              <w:rPr>
+                <w:rFonts w:ascii="Times New Roman" w:hAnsi="Times New Roman" w:cs="Times New Roman"/>
+                <w:b/>
+                <w:sz w:val="28"/>
+              </w:rPr>
+              <w:t>16.128.255.245</w:t>
+            </w:r>
           </w:p>
         </w:tc>
       </w:tr>
@@ -3567,6 +3759,14 @@
                 <w:sz w:val="28"/>
               </w:rPr>
             </w:pPr>
+            <w:r>
+              <w:rPr>
+                <w:rFonts w:ascii="Times New Roman" w:hAnsi="Times New Roman" w:cs="Times New Roman"/>
+                <w:b/>
+                <w:sz w:val="28"/>
+              </w:rPr>
+              <w:t>16.128.255.252</w:t>
+            </w:r>
           </w:p>
         </w:tc>
         <w:tc>
@@ -3581,6 +3781,14 @@
                 <w:sz w:val="28"/>
               </w:rPr>
             </w:pPr>
+            <w:r>
+              <w:rPr>
+                <w:rFonts w:ascii="Times New Roman" w:hAnsi="Times New Roman" w:cs="Times New Roman"/>
+                <w:b/>
+                <w:sz w:val="28"/>
+              </w:rPr>
+              <w:t>255.255.255.252</w:t>
+            </w:r>
           </w:p>
         </w:tc>
         <w:tc>
@@ -3595,6 +3803,14 @@
                 <w:sz w:val="28"/>
               </w:rPr>
             </w:pPr>
+            <w:r>
+              <w:rPr>
+                <w:rFonts w:ascii="Times New Roman" w:hAnsi="Times New Roman" w:cs="Times New Roman"/>
+                <w:b/>
+                <w:sz w:val="28"/>
+              </w:rPr>
+              <w:t>16.128.255.242</w:t>
+            </w:r>
           </w:p>
         </w:tc>
       </w:tr>
@@ -3629,6 +3845,14 @@
                 <w:sz w:val="28"/>
               </w:rPr>
             </w:pPr>
+            <w:r>
+              <w:rPr>
+                <w:rFonts w:ascii="Times New Roman" w:hAnsi="Times New Roman" w:cs="Times New Roman"/>
+                <w:b/>
+                <w:sz w:val="28"/>
+              </w:rPr>
+              <w:t>16.128.0.0</w:t>
+            </w:r>
           </w:p>
         </w:tc>
         <w:tc>
@@ -3643,6 +3867,14 @@
                 <w:sz w:val="28"/>
               </w:rPr>
             </w:pPr>
+            <w:r>
+              <w:rPr>
+                <w:rFonts w:ascii="Times New Roman" w:hAnsi="Times New Roman" w:cs="Times New Roman"/>
+                <w:b/>
+                <w:sz w:val="28"/>
+              </w:rPr>
+              <w:t>255.255.255.0</w:t>
+            </w:r>
           </w:p>
         </w:tc>
         <w:tc>
@@ -3657,6 +3889,14 @@
                 <w:sz w:val="28"/>
               </w:rPr>
             </w:pPr>
+            <w:r>
+              <w:rPr>
+                <w:rFonts w:ascii="Times New Roman" w:hAnsi="Times New Roman" w:cs="Times New Roman"/>
+                <w:b/>
+                <w:sz w:val="28"/>
+              </w:rPr>
+              <w:t>16.128.255.242</w:t>
+            </w:r>
           </w:p>
         </w:tc>
       </w:tr>
@@ -3702,6 +3942,14 @@
                 <w:sz w:val="28"/>
               </w:rPr>
             </w:pPr>
+            <w:r>
+              <w:rPr>
+                <w:rFonts w:ascii="Times New Roman" w:hAnsi="Times New Roman" w:cs="Times New Roman"/>
+                <w:b/>
+                <w:sz w:val="28"/>
+              </w:rPr>
+              <w:t>16.128.5.0</w:t>
+            </w:r>
           </w:p>
         </w:tc>
         <w:tc>
@@ -3716,6 +3964,14 @@
                 <w:sz w:val="28"/>
               </w:rPr>
             </w:pPr>
+            <w:r>
+              <w:rPr>
+                <w:rFonts w:ascii="Times New Roman" w:hAnsi="Times New Roman" w:cs="Times New Roman"/>
+                <w:b/>
+                <w:sz w:val="28"/>
+              </w:rPr>
+              <w:t>255.255.255.0</w:t>
+            </w:r>
           </w:p>
         </w:tc>
         <w:tc>
@@ -3730,6 +3986,14 @@
                 <w:sz w:val="28"/>
               </w:rPr>
             </w:pPr>
+            <w:r>
+              <w:rPr>
+                <w:rFonts w:ascii="Times New Roman" w:hAnsi="Times New Roman" w:cs="Times New Roman"/>
+                <w:b/>
+                <w:sz w:val="28"/>
+              </w:rPr>
+              <w:t>16.128.255.254</w:t>
+            </w:r>
           </w:p>
         </w:tc>
       </w:tr>
@@ -3763,6 +4027,14 @@
                 <w:sz w:val="28"/>
               </w:rPr>
             </w:pPr>
+            <w:r>
+              <w:rPr>
+                <w:rFonts w:ascii="Times New Roman" w:hAnsi="Times New Roman" w:cs="Times New Roman"/>
+                <w:b/>
+                <w:sz w:val="28"/>
+              </w:rPr>
+              <w:t>16.128.255.248</w:t>
+            </w:r>
           </w:p>
         </w:tc>
         <w:tc>
@@ -3777,6 +4049,14 @@
                 <w:sz w:val="28"/>
               </w:rPr>
             </w:pPr>
+            <w:r>
+              <w:rPr>
+                <w:rFonts w:ascii="Times New Roman" w:hAnsi="Times New Roman" w:cs="Times New Roman"/>
+                <w:b/>
+                <w:sz w:val="28"/>
+              </w:rPr>
+              <w:t>255.255.255.252</w:t>
+            </w:r>
           </w:p>
         </w:tc>
         <w:tc>
@@ -3791,6 +4071,14 @@
                 <w:sz w:val="28"/>
               </w:rPr>
             </w:pPr>
+            <w:r>
+              <w:rPr>
+                <w:rFonts w:ascii="Times New Roman" w:hAnsi="Times New Roman" w:cs="Times New Roman"/>
+                <w:b/>
+                <w:sz w:val="28"/>
+              </w:rPr>
+              <w:t>16.128.255.254</w:t>
+            </w:r>
           </w:p>
         </w:tc>
       </w:tr>
@@ -3824,6 +4112,14 @@
                 <w:sz w:val="28"/>
               </w:rPr>
             </w:pPr>
+            <w:r>
+              <w:rPr>
+                <w:rFonts w:ascii="Times New Roman" w:hAnsi="Times New Roman" w:cs="Times New Roman"/>
+                <w:b/>
+                <w:sz w:val="28"/>
+              </w:rPr>
+              <w:t>16.128.4.0</w:t>
+            </w:r>
           </w:p>
         </w:tc>
         <w:tc>
@@ -3838,6 +4134,14 @@
                 <w:sz w:val="28"/>
               </w:rPr>
             </w:pPr>
+            <w:r>
+              <w:rPr>
+                <w:rFonts w:ascii="Times New Roman" w:hAnsi="Times New Roman" w:cs="Times New Roman"/>
+                <w:b/>
+                <w:sz w:val="28"/>
+              </w:rPr>
+              <w:t>255.255.255.0</w:t>
+            </w:r>
           </w:p>
         </w:tc>
         <w:tc>
@@ -3852,6 +4156,14 @@
                 <w:sz w:val="28"/>
               </w:rPr>
             </w:pPr>
+            <w:r>
+              <w:rPr>
+                <w:rFonts w:ascii="Times New Roman" w:hAnsi="Times New Roman" w:cs="Times New Roman"/>
+                <w:b/>
+                <w:sz w:val="28"/>
+              </w:rPr>
+              <w:t>16.128.255.254</w:t>
+            </w:r>
           </w:p>
         </w:tc>
       </w:tr>
@@ -3885,6 +4197,14 @@
                 <w:sz w:val="28"/>
               </w:rPr>
             </w:pPr>
+            <w:r>
+              <w:rPr>
+                <w:rFonts w:ascii="Times New Roman" w:hAnsi="Times New Roman" w:cs="Times New Roman"/>
+                <w:b/>
+                <w:sz w:val="28"/>
+              </w:rPr>
+              <w:t>16.128.255.244</w:t>
+            </w:r>
           </w:p>
         </w:tc>
         <w:tc>
@@ -3899,6 +4219,14 @@
                 <w:sz w:val="28"/>
               </w:rPr>
             </w:pPr>
+            <w:r>
+              <w:rPr>
+                <w:rFonts w:ascii="Times New Roman" w:hAnsi="Times New Roman" w:cs="Times New Roman"/>
+                <w:b/>
+                <w:sz w:val="28"/>
+              </w:rPr>
+              <w:t>255.255.255.252</w:t>
+            </w:r>
           </w:p>
         </w:tc>
         <w:tc>
@@ -3913,6 +4241,14 @@
                 <w:sz w:val="28"/>
               </w:rPr>
             </w:pPr>
+            <w:r>
+              <w:rPr>
+                <w:rFonts w:ascii="Times New Roman" w:hAnsi="Times New Roman" w:cs="Times New Roman"/>
+                <w:b/>
+                <w:sz w:val="28"/>
+              </w:rPr>
+              <w:t>16.128.255.241</w:t>
+            </w:r>
           </w:p>
         </w:tc>
       </w:tr>
@@ -3946,6 +4282,14 @@
                 <w:sz w:val="28"/>
               </w:rPr>
             </w:pPr>
+            <w:r>
+              <w:rPr>
+                <w:rFonts w:ascii="Times New Roman" w:hAnsi="Times New Roman" w:cs="Times New Roman"/>
+                <w:b/>
+                <w:sz w:val="28"/>
+              </w:rPr>
+              <w:t>16.128.6.0</w:t>
+            </w:r>
           </w:p>
         </w:tc>
         <w:tc>
@@ -3960,6 +4304,14 @@
                 <w:sz w:val="28"/>
               </w:rPr>
             </w:pPr>
+            <w:r>
+              <w:rPr>
+                <w:rFonts w:ascii="Times New Roman" w:hAnsi="Times New Roman" w:cs="Times New Roman"/>
+                <w:b/>
+                <w:sz w:val="28"/>
+              </w:rPr>
+              <w:t>255.255.255.224</w:t>
+            </w:r>
           </w:p>
         </w:tc>
         <w:tc>
@@ -3974,6 +4326,14 @@
                 <w:sz w:val="28"/>
               </w:rPr>
             </w:pPr>
+            <w:r>
+              <w:rPr>
+                <w:rFonts w:ascii="Times New Roman" w:hAnsi="Times New Roman" w:cs="Times New Roman"/>
+                <w:b/>
+                <w:sz w:val="28"/>
+              </w:rPr>
+              <w:t>16.128.255.241</w:t>
+            </w:r>
           </w:p>
         </w:tc>
       </w:tr>
@@ -4014,6 +4374,14 @@
                 <w:sz w:val="28"/>
               </w:rPr>
             </w:pPr>
+            <w:r>
+              <w:rPr>
+                <w:rFonts w:ascii="Times New Roman" w:hAnsi="Times New Roman" w:cs="Times New Roman"/>
+                <w:b/>
+                <w:sz w:val="28"/>
+              </w:rPr>
+              <w:t>16.128.5.0</w:t>
+            </w:r>
           </w:p>
         </w:tc>
         <w:tc>
@@ -4028,6 +4396,14 @@
                 <w:sz w:val="28"/>
               </w:rPr>
             </w:pPr>
+            <w:r>
+              <w:rPr>
+                <w:rFonts w:ascii="Times New Roman" w:hAnsi="Times New Roman" w:cs="Times New Roman"/>
+                <w:b/>
+                <w:sz w:val="28"/>
+              </w:rPr>
+              <w:t>255.255.255.0</w:t>
+            </w:r>
           </w:p>
         </w:tc>
         <w:tc>
@@ -4042,6 +4418,14 @@
                 <w:sz w:val="28"/>
               </w:rPr>
             </w:pPr>
+            <w:r>
+              <w:rPr>
+                <w:rFonts w:ascii="Times New Roman" w:hAnsi="Times New Roman" w:cs="Times New Roman"/>
+                <w:b/>
+                <w:sz w:val="28"/>
+              </w:rPr>
+              <w:t>16.128.255.250</w:t>
+            </w:r>
           </w:p>
         </w:tc>
       </w:tr>
@@ -4075,6 +4459,14 @@
                 <w:sz w:val="28"/>
               </w:rPr>
             </w:pPr>
+            <w:r>
+              <w:rPr>
+                <w:rFonts w:ascii="Times New Roman" w:hAnsi="Times New Roman" w:cs="Times New Roman"/>
+                <w:b/>
+                <w:sz w:val="28"/>
+              </w:rPr>
+              <w:t>16.128.255.244</w:t>
+            </w:r>
           </w:p>
         </w:tc>
         <w:tc>
@@ -4089,6 +4481,14 @@
                 <w:sz w:val="28"/>
               </w:rPr>
             </w:pPr>
+            <w:r>
+              <w:rPr>
+                <w:rFonts w:ascii="Times New Roman" w:hAnsi="Times New Roman" w:cs="Times New Roman"/>
+                <w:b/>
+                <w:sz w:val="28"/>
+              </w:rPr>
+              <w:t>255.255.255.252</w:t>
+            </w:r>
           </w:p>
         </w:tc>
         <w:tc>
@@ -4103,6 +4503,14 @@
                 <w:sz w:val="28"/>
               </w:rPr>
             </w:pPr>
+            <w:r>
+              <w:rPr>
+                <w:rFonts w:ascii="Times New Roman" w:hAnsi="Times New Roman" w:cs="Times New Roman"/>
+                <w:b/>
+                <w:sz w:val="28"/>
+              </w:rPr>
+              <w:t>16.128.255.250</w:t>
+            </w:r>
           </w:p>
         </w:tc>
       </w:tr>
@@ -4136,6 +4544,14 @@
                 <w:sz w:val="28"/>
               </w:rPr>
             </w:pPr>
+            <w:r>
+              <w:rPr>
+                <w:rFonts w:ascii="Times New Roman" w:hAnsi="Times New Roman" w:cs="Times New Roman"/>
+                <w:b/>
+                <w:sz w:val="28"/>
+              </w:rPr>
+              <w:t>16.128.255.240</w:t>
+            </w:r>
           </w:p>
         </w:tc>
         <w:tc>
@@ -4150,6 +4566,14 @@
                 <w:sz w:val="28"/>
               </w:rPr>
             </w:pPr>
+            <w:r>
+              <w:rPr>
+                <w:rFonts w:ascii="Times New Roman" w:hAnsi="Times New Roman" w:cs="Times New Roman"/>
+                <w:b/>
+                <w:sz w:val="28"/>
+              </w:rPr>
+              <w:t>255.255.255.252</w:t>
+            </w:r>
           </w:p>
         </w:tc>
         <w:tc>
@@ -4164,6 +4588,14 @@
                 <w:sz w:val="28"/>
               </w:rPr>
             </w:pPr>
+            <w:r>
+              <w:rPr>
+                <w:rFonts w:ascii="Times New Roman" w:hAnsi="Times New Roman" w:cs="Times New Roman"/>
+                <w:b/>
+                <w:sz w:val="28"/>
+              </w:rPr>
+              <w:t>16.128.255.253</w:t>
+            </w:r>
           </w:p>
         </w:tc>
       </w:tr>
@@ -4197,6 +4629,14 @@
                 <w:sz w:val="28"/>
               </w:rPr>
             </w:pPr>
+            <w:r>
+              <w:rPr>
+                <w:rFonts w:ascii="Times New Roman" w:hAnsi="Times New Roman" w:cs="Times New Roman"/>
+                <w:b/>
+                <w:sz w:val="28"/>
+              </w:rPr>
+              <w:t>16.128.6.0</w:t>
+            </w:r>
           </w:p>
         </w:tc>
         <w:tc>
@@ -4211,6 +4651,14 @@
                 <w:sz w:val="28"/>
               </w:rPr>
             </w:pPr>
+            <w:r>
+              <w:rPr>
+                <w:rFonts w:ascii="Times New Roman" w:hAnsi="Times New Roman" w:cs="Times New Roman"/>
+                <w:b/>
+                <w:sz w:val="28"/>
+              </w:rPr>
+              <w:t>255.255.255.224</w:t>
+            </w:r>
           </w:p>
         </w:tc>
         <w:tc>
@@ -4225,6 +4673,14 @@
                 <w:sz w:val="28"/>
               </w:rPr>
             </w:pPr>
+            <w:r>
+              <w:rPr>
+                <w:rFonts w:ascii="Times New Roman" w:hAnsi="Times New Roman" w:cs="Times New Roman"/>
+                <w:b/>
+                <w:sz w:val="28"/>
+              </w:rPr>
+              <w:t>16.128.255.253</w:t>
+            </w:r>
           </w:p>
         </w:tc>
       </w:tr>
@@ -4258,6 +4714,14 @@
                 <w:sz w:val="28"/>
               </w:rPr>
             </w:pPr>
+            <w:r>
+              <w:rPr>
+                <w:rFonts w:ascii="Times New Roman" w:hAnsi="Times New Roman" w:cs="Times New Roman"/>
+                <w:b/>
+                <w:sz w:val="28"/>
+              </w:rPr>
+              <w:t>16.128.0.0</w:t>
+            </w:r>
           </w:p>
         </w:tc>
         <w:tc>
@@ -4272,6 +4736,14 @@
                 <w:sz w:val="28"/>
               </w:rPr>
             </w:pPr>
+            <w:r>
+              <w:rPr>
+                <w:rFonts w:ascii="Times New Roman" w:hAnsi="Times New Roman" w:cs="Times New Roman"/>
+                <w:b/>
+                <w:sz w:val="28"/>
+              </w:rPr>
+              <w:t>255.255.252.0</w:t>
+            </w:r>
           </w:p>
         </w:tc>
         <w:tc>
@@ -4286,6 +4758,14 @@
                 <w:sz w:val="28"/>
               </w:rPr>
             </w:pPr>
+            <w:r>
+              <w:rPr>
+                <w:rFonts w:ascii="Times New Roman" w:hAnsi="Times New Roman" w:cs="Times New Roman"/>
+                <w:b/>
+                <w:sz w:val="28"/>
+              </w:rPr>
+              <w:t>16.128.255.253</w:t>
+            </w:r>
           </w:p>
         </w:tc>
       </w:tr>

</xml_diff>